<commit_message>
Mod: Alteração das informaçoes da equipe
</commit_message>
<xml_diff>
--- a/Documentos/Informações da equipe (1).docx
+++ b/Documentos/Informações da equipe (1).docx
@@ -15,7 +15,7 @@
           <w:szCs w:val="26"/>
         </w:rPr>
       </w:pPr>
-      <w:bookmarkStart w:id="0" w:name="_sabzx9sb28kb" w:colFirst="0" w:colLast="0"/>
+      <w:bookmarkStart w:name="_sabzx9sb28kb" w:colFirst="0" w:colLast="0" w:id="0"/>
       <w:bookmarkEnd w:id="0"/>
       <w:r>
         <w:rPr>
@@ -56,7 +56,7 @@
           <w:szCs w:val="26"/>
         </w:rPr>
       </w:pPr>
-      <w:bookmarkStart w:id="1" w:name="_3cgqd94l0rsy" w:colFirst="0" w:colLast="0"/>
+      <w:bookmarkStart w:name="_3cgqd94l0rsy" w:colFirst="0" w:colLast="0" w:id="1"/>
       <w:bookmarkEnd w:id="1"/>
       <w:r>
         <w:rPr>
@@ -94,7 +94,7 @@
           <w:szCs w:val="26"/>
         </w:rPr>
       </w:pPr>
-      <w:bookmarkStart w:id="2" w:name="_nb2cc3hd4q0z" w:colFirst="0" w:colLast="0"/>
+      <w:bookmarkStart w:name="_nb2cc3hd4q0z" w:colFirst="0" w:colLast="0" w:id="2"/>
       <w:bookmarkEnd w:id="2"/>
       <w:r>
         <w:rPr>
@@ -132,7 +132,7 @@
           <w:szCs w:val="26"/>
         </w:rPr>
       </w:pPr>
-      <w:bookmarkStart w:id="3" w:name="_o1n09mbd4ss6" w:colFirst="0" w:colLast="0"/>
+      <w:bookmarkStart w:name="_o1n09mbd4ss6" w:colFirst="0" w:colLast="0" w:id="3"/>
       <w:bookmarkEnd w:id="3"/>
       <w:r>
         <w:rPr>
@@ -171,7 +171,7 @@
           <w:szCs w:val="26"/>
         </w:rPr>
       </w:pPr>
-      <w:bookmarkStart w:id="4" w:name="_h60h5xyqt3oo" w:colFirst="0" w:colLast="0"/>
+      <w:bookmarkStart w:name="_h60h5xyqt3oo" w:colFirst="0" w:colLast="0" w:id="4"/>
       <w:bookmarkEnd w:id="4"/>
       <w:r>
         <w:rPr>
@@ -192,43 +192,74 @@
       </w:r>
       <w:r>
         <w:br/>
+      </w:r>
+      <w:r>
         <w:t xml:space="preserve"> (Exemplo: "Foco apenas na resolução da UFMA. A interface deve ser simples e amigável. Usuário cadastrado pode apenas consultar o documento.")</w:t>
       </w:r>
     </w:p>
     <w:p>
-      <w:r>
-        <w:rPr>
-          <w:color w:val="000000" w:themeColor="text1"/>
+      <w:pPr>
+        <w:rPr>
+          <w:color w:val="000000" w:themeColor="text1" w:themeTint="FF" w:themeShade="FF"/>
+          <w:u w:val="single"/>
+          <w:rPrChange w:author="ARLISON GASPAR DE OLIVEIRA" w:date="2025-06-02T16:07:06.066Z" w:id="77874658">
+            <w:rPr>
+              <w:color w:val="000000" w:themeColor="text1" w:themeTint="FF" w:themeShade="FF"/>
+            </w:rPr>
+          </w:rPrChange>
+        </w:rPr>
+      </w:pPr>
+      <w:r>
+        <w:rPr>
+          <w:color w:val="000000" w:themeColor="text1" w:themeTint="FF" w:themeShade="FF"/>
         </w:rPr>
         <w:t xml:space="preserve"> A interface será simples, terá um simples chatbot</w:t>
       </w:r>
-      <w:del w:id="5" w:author="Usuário Convidado" w:date="2025-06-02T15:46:00Z">
+      <w:del w:author="Usuário Convidado" w:date="2025-06-02T15:46:00Z" w:id="1784431232">
         <w:r>
           <w:rPr>
-            <w:color w:val="000000" w:themeColor="text1"/>
+            <w:color w:val="000000" w:themeColor="text1" w:themeTint="FF" w:themeShade="FF"/>
           </w:rPr>
           <w:delText xml:space="preserve"> </w:delText>
         </w:r>
       </w:del>
       <w:r>
         <w:rPr>
-          <w:color w:val="000000" w:themeColor="text1"/>
+          <w:color w:val="000000" w:themeColor="text1" w:themeTint="FF" w:themeShade="FF"/>
         </w:rPr>
         <w:t xml:space="preserve"> com uso da IA como assistente que irá sugerir configurações de computadores para o usuário leigo em relação ao conhecimento de peças de computadores. Usuário logado poderá salvar </w:t>
       </w:r>
-      <w:bookmarkStart w:id="6" w:name="_Int_jYJlGKIE"/>
-      <w:r>
-        <w:rPr>
-          <w:color w:val="000000" w:themeColor="text1"/>
+      <w:bookmarkStart w:name="_Int_jYJlGKIE" w:id="6"/>
+      <w:r>
+        <w:rPr>
+          <w:color w:val="000000" w:themeColor="text1" w:themeTint="FF" w:themeShade="FF"/>
         </w:rPr>
         <w:t>as builds</w:t>
       </w:r>
       <w:bookmarkEnd w:id="6"/>
       <w:r>
         <w:rPr>
-          <w:color w:val="000000" w:themeColor="text1"/>
+          <w:color w:val="000000" w:themeColor="text1" w:themeTint="FF" w:themeShade="FF"/>
         </w:rPr>
         <w:t xml:space="preserve"> feitas, todos os usuários poderão exportar a build montada para um arquivo.</w:t>
+      </w:r>
+      <w:r>
+        <w:rPr>
+          <w:color w:val="000000" w:themeColor="text1" w:themeTint="FF" w:themeShade="FF"/>
+        </w:rPr>
+        <w:t xml:space="preserve"> </w:t>
+      </w:r>
+      <w:r>
+        <w:rPr>
+          <w:color w:val="000000" w:themeColor="text1" w:themeTint="FF" w:themeShade="FF"/>
+        </w:rPr>
+        <w:t>Sera</w:t>
+      </w:r>
+      <w:r>
+        <w:rPr>
+          <w:color w:val="000000" w:themeColor="text1" w:themeTint="FF" w:themeShade="FF"/>
+        </w:rPr>
+        <w:t xml:space="preserve"> uma aplicação web</w:t>
       </w:r>
     </w:p>
     <w:p>
@@ -244,7 +275,7 @@
           <w:szCs w:val="26"/>
         </w:rPr>
       </w:pPr>
-      <w:bookmarkStart w:id="7" w:name="_f4drinx8kzlt" w:colFirst="0" w:colLast="0"/>
+      <w:bookmarkStart w:name="_f4drinx8kzlt" w:colFirst="0" w:colLast="0" w:id="7"/>
       <w:bookmarkEnd w:id="7"/>
       <w:r>
         <w:rPr>
@@ -340,7 +371,7 @@
           <w:szCs w:val="26"/>
         </w:rPr>
       </w:pPr>
-      <w:bookmarkStart w:id="8" w:name="_lwbybevbw3ua" w:colFirst="0" w:colLast="0"/>
+      <w:bookmarkStart w:name="_lwbybevbw3ua" w:colFirst="0" w:colLast="0" w:id="8"/>
       <w:bookmarkEnd w:id="8"/>
       <w:r>
         <w:rPr>
@@ -361,6 +392,8 @@
       </w:r>
       <w:r>
         <w:br/>
+      </w:r>
+      <w:r>
         <w:t xml:space="preserve"> (Exemplo: Acurácia, tempo de resposta, satisfação do usuário)</w:t>
       </w:r>
     </w:p>
@@ -404,7 +437,7 @@
           <w:szCs w:val="26"/>
         </w:rPr>
       </w:pPr>
-      <w:bookmarkStart w:id="11" w:name="_t9zglp4f6wpj" w:colFirst="0" w:colLast="0"/>
+      <w:bookmarkStart w:name="_t9zglp4f6wpj" w:colFirst="0" w:colLast="0" w:id="11"/>
       <w:bookmarkEnd w:id="11"/>
       <w:r>
         <w:rPr>
@@ -431,6 +464,8 @@
       </w:r>
       <w:r>
         <w:br/>
+      </w:r>
+      <w:r>
         <w:t xml:space="preserve"> (Exemplo: Google Drive, GitHub, sites de referência)</w:t>
       </w:r>
     </w:p>
@@ -458,7 +493,7 @@
     </w:p>
     <w:p/>
     <w:sectPr>
-      <w:pgSz w:w="11909" w:h="16834"/>
+      <w:pgSz w:w="11909" w:h="16834" w:orient="portrait"/>
       <w:pgMar w:top="1440" w:right="1440" w:bottom="1440" w:left="1440" w:header="720" w:footer="720" w:gutter="0"/>
       <w:pgNumType w:start="1"/>
       <w:cols w:space="720"/>
@@ -469,7 +504,7 @@
 
 <file path=word/comments.xml><?xml version="1.0" encoding="utf-8"?>
 <w:comments xmlns:wpc="http://schemas.microsoft.com/office/word/2010/wordprocessingCanvas" xmlns:cx="http://schemas.microsoft.com/office/drawing/2014/chartex" xmlns:cx1="http://schemas.microsoft.com/office/drawing/2015/9/8/chartex" xmlns:cx2="http://schemas.microsoft.com/office/drawing/2015/10/21/chartex" xmlns:cx3="http://schemas.microsoft.com/office/drawing/2016/5/9/chartex" xmlns:cx4="http://schemas.microsoft.com/office/drawing/2016/5/10/chartex" xmlns:cx5="http://schemas.microsoft.com/office/drawing/2016/5/11/chartex" xmlns:cx6="http://schemas.microsoft.com/office/drawing/2016/5/12/chartex" xmlns:cx7="http://schemas.microsoft.com/office/drawing/2016/5/13/chartex" xmlns:cx8="http://schemas.microsoft.com/office/drawing/2016/5/14/chartex" xmlns:mc="http://schemas.openxmlformats.org/markup-compatibility/2006" xmlns:aink="http://schemas.microsoft.com/office/drawing/2016/ink" xmlns:am3d="http://schemas.microsoft.com/office/drawing/2017/model3d" xmlns:o="urn:schemas-microsoft-com:office:office" xmlns:oel="http://schemas.microsoft.com/office/2019/extlst" xmlns:r="http://schemas.openxmlformats.org/officeDocument/2006/relationships" xmlns:m="http://schemas.openxmlformats.org/officeDocument/2006/math" xmlns:v="urn:schemas-microsoft-com:vml" xmlns:wp14="http://schemas.microsoft.com/office/word/2010/wordprocessingDrawing" xmlns:wp="http://schemas.openxmlformats.org/drawingml/2006/wordprocessingDrawing" xmlns:w10="urn:schemas-microsoft-com:office:word" xmlns:w="http://schemas.openxmlformats.org/wordprocessingml/2006/main" xmlns:w14="http://schemas.microsoft.com/office/word/2010/wordml" xmlns:w15="http://schemas.microsoft.com/office/word/2012/wordml" xmlns:w16cex="http://schemas.microsoft.com/office/word/2018/wordml/cex" xmlns:w16cid="http://schemas.microsoft.com/office/word/2016/wordml/cid" xmlns:w16="http://schemas.microsoft.com/office/word/2018/wordml" xmlns:w16du="http://schemas.microsoft.com/office/word/2023/wordml/word16du" xmlns:w16sdtdh="http://schemas.microsoft.com/office/word/2020/wordml/sdtdatahash" xmlns:w16sdtfl="http://schemas.microsoft.com/office/word/2024/wordml/sdtformatlock" xmlns:w16se="http://schemas.microsoft.com/office/word/2015/wordml/symex" xmlns:wpg="http://schemas.microsoft.com/office/word/2010/wordprocessingGroup" xmlns:wpi="http://schemas.microsoft.com/office/word/2010/wordprocessingInk" xmlns:wne="http://schemas.microsoft.com/office/word/2006/wordml" xmlns:wps="http://schemas.microsoft.com/office/word/2010/wordprocessingShape" mc:Ignorable="w14 w15 w16se w16cid w16 w16cex w16sdtdh w16sdtfl w16du wp14">
-  <w:comment w:id="9" w:author="Gustavo de Oliveira Rego Morais" w:date="2025-06-02T15:16:00Z" w:initials="">
+  <w:comment w:initials="" w:author="Gustavo de Oliveira Rego Morais" w:date="2025-06-02T15:16:00Z" w:id="9">
     <w:p>
       <w:pPr>
         <w:widowControl w:val="0"/>
@@ -493,7 +528,7 @@
       </w:r>
     </w:p>
   </w:comment>
-  <w:comment w:id="10" w:author="Arlison Gaspar de Oliveira" w:date="1900-01-01T00:00:00Z" w:initials="">
+  <w:comment w:initials="" w:author="Arlison Gaspar de Oliveira" w:date="1900-01-01T00:00:00Z" w:id="10">
     <w:p>
       <w:pPr>
         <w:pStyle w:val="CommentText"/>
@@ -668,11 +703,11 @@
 </file>
 
 <file path=word/styles.xml><?xml version="1.0" encoding="utf-8"?>
-<w:styles xmlns:mc="http://schemas.openxmlformats.org/markup-compatibility/2006" xmlns:r="http://schemas.openxmlformats.org/officeDocument/2006/relationships" xmlns:w="http://schemas.openxmlformats.org/wordprocessingml/2006/main" xmlns:w14="http://schemas.microsoft.com/office/word/2010/wordml" xmlns:w15="http://schemas.microsoft.com/office/word/2012/wordml" xmlns:w16cex="http://schemas.microsoft.com/office/word/2018/wordml/cex" xmlns:w16cid="http://schemas.microsoft.com/office/word/2016/wordml/cid" xmlns:w16="http://schemas.microsoft.com/office/word/2018/wordml" xmlns:w16du="http://schemas.microsoft.com/office/word/2023/wordml/word16du" xmlns:w16sdtdh="http://schemas.microsoft.com/office/word/2020/wordml/sdtdatahash" xmlns:w16sdtfl="http://schemas.microsoft.com/office/word/2024/wordml/sdtformatlock" xmlns:w16se="http://schemas.microsoft.com/office/word/2015/wordml/symex" mc:Ignorable="w14 w15 w16se w16cid w16 w16cex w16sdtdh w16sdtfl w16du">
+<w:styles xmlns:wp14="http://schemas.microsoft.com/office/word/2010/wordprocessingDrawing" xmlns:mc="http://schemas.openxmlformats.org/markup-compatibility/2006" xmlns:r="http://schemas.openxmlformats.org/officeDocument/2006/relationships" xmlns:w="http://schemas.openxmlformats.org/wordprocessingml/2006/main" xmlns:w14="http://schemas.microsoft.com/office/word/2010/wordml" xmlns:w15="http://schemas.microsoft.com/office/word/2012/wordml" xmlns:w16cex="http://schemas.microsoft.com/office/word/2018/wordml/cex" xmlns:w16cid="http://schemas.microsoft.com/office/word/2016/wordml/cid" xmlns:w16="http://schemas.microsoft.com/office/word/2018/wordml" xmlns:w16du="http://schemas.microsoft.com/office/word/2023/wordml/word16du" xmlns:w16sdtdh="http://schemas.microsoft.com/office/word/2020/wordml/sdtdatahash" xmlns:w16sdtfl="http://schemas.microsoft.com/office/word/2024/wordml/sdtformatlock" xmlns:w16se="http://schemas.microsoft.com/office/word/2015/wordml/symex" mc:Ignorable="w14 w15 w16se w16cid w16 w16cex w16sdtdh w16sdtfl w16du wp14">
   <w:docDefaults>
     <w:rPrDefault>
       <w:rPr>
-        <w:rFonts w:ascii="Arial" w:eastAsia="Arial" w:hAnsi="Arial" w:cs="Arial"/>
+        <w:rFonts w:ascii="Arial" w:hAnsi="Arial" w:eastAsia="Arial" w:cs="Arial"/>
         <w:sz w:val="22"/>
         <w:szCs w:val="22"/>
         <w:lang w:val="pt-BR" w:eastAsia="ja-JP" w:bidi="ar-SA"/>
@@ -687,14 +722,14 @@
   <w:latentStyles w:defLockedState="0" w:defUIPriority="99" w:defSemiHidden="0" w:defUnhideWhenUsed="0" w:defQFormat="0" w:count="376">
     <w:lsdException w:name="Normal" w:uiPriority="0" w:qFormat="1"/>
     <w:lsdException w:name="heading 1" w:uiPriority="9" w:qFormat="1"/>
-    <w:lsdException w:name="heading 2" w:semiHidden="1" w:uiPriority="9" w:unhideWhenUsed="1" w:qFormat="1"/>
-    <w:lsdException w:name="heading 3" w:semiHidden="1" w:uiPriority="9" w:unhideWhenUsed="1" w:qFormat="1"/>
-    <w:lsdException w:name="heading 4" w:semiHidden="1" w:uiPriority="9" w:unhideWhenUsed="1" w:qFormat="1"/>
-    <w:lsdException w:name="heading 5" w:semiHidden="1" w:uiPriority="9" w:unhideWhenUsed="1" w:qFormat="1"/>
-    <w:lsdException w:name="heading 6" w:semiHidden="1" w:uiPriority="9" w:unhideWhenUsed="1" w:qFormat="1"/>
-    <w:lsdException w:name="heading 7" w:semiHidden="1" w:uiPriority="9" w:unhideWhenUsed="1" w:qFormat="1"/>
-    <w:lsdException w:name="heading 8" w:semiHidden="1" w:uiPriority="9" w:unhideWhenUsed="1" w:qFormat="1"/>
-    <w:lsdException w:name="heading 9" w:semiHidden="1" w:uiPriority="9" w:unhideWhenUsed="1" w:qFormat="1"/>
+    <w:lsdException w:name="heading 2" w:uiPriority="9" w:semiHidden="1" w:unhideWhenUsed="1" w:qFormat="1"/>
+    <w:lsdException w:name="heading 3" w:uiPriority="9" w:semiHidden="1" w:unhideWhenUsed="1" w:qFormat="1"/>
+    <w:lsdException w:name="heading 4" w:uiPriority="9" w:semiHidden="1" w:unhideWhenUsed="1" w:qFormat="1"/>
+    <w:lsdException w:name="heading 5" w:uiPriority="9" w:semiHidden="1" w:unhideWhenUsed="1" w:qFormat="1"/>
+    <w:lsdException w:name="heading 6" w:uiPriority="9" w:semiHidden="1" w:unhideWhenUsed="1" w:qFormat="1"/>
+    <w:lsdException w:name="heading 7" w:uiPriority="9" w:semiHidden="1" w:unhideWhenUsed="1" w:qFormat="1"/>
+    <w:lsdException w:name="heading 8" w:uiPriority="9" w:semiHidden="1" w:unhideWhenUsed="1" w:qFormat="1"/>
+    <w:lsdException w:name="heading 9" w:uiPriority="9" w:semiHidden="1" w:unhideWhenUsed="1" w:qFormat="1"/>
     <w:lsdException w:name="index 1" w:semiHidden="1" w:unhideWhenUsed="1"/>
     <w:lsdException w:name="index 2" w:semiHidden="1" w:unhideWhenUsed="1"/>
     <w:lsdException w:name="index 3" w:semiHidden="1" w:unhideWhenUsed="1"/>
@@ -704,22 +739,22 @@
     <w:lsdException w:name="index 7" w:semiHidden="1" w:unhideWhenUsed="1"/>
     <w:lsdException w:name="index 8" w:semiHidden="1" w:unhideWhenUsed="1"/>
     <w:lsdException w:name="index 9" w:semiHidden="1" w:unhideWhenUsed="1"/>
-    <w:lsdException w:name="toc 1" w:semiHidden="1" w:uiPriority="39" w:unhideWhenUsed="1"/>
-    <w:lsdException w:name="toc 2" w:semiHidden="1" w:uiPriority="39" w:unhideWhenUsed="1"/>
-    <w:lsdException w:name="toc 3" w:semiHidden="1" w:uiPriority="39" w:unhideWhenUsed="1"/>
-    <w:lsdException w:name="toc 4" w:semiHidden="1" w:uiPriority="39" w:unhideWhenUsed="1"/>
-    <w:lsdException w:name="toc 5" w:semiHidden="1" w:uiPriority="39" w:unhideWhenUsed="1"/>
-    <w:lsdException w:name="toc 6" w:semiHidden="1" w:uiPriority="39" w:unhideWhenUsed="1"/>
-    <w:lsdException w:name="toc 7" w:semiHidden="1" w:uiPriority="39" w:unhideWhenUsed="1"/>
-    <w:lsdException w:name="toc 8" w:semiHidden="1" w:uiPriority="39" w:unhideWhenUsed="1"/>
-    <w:lsdException w:name="toc 9" w:semiHidden="1" w:uiPriority="39" w:unhideWhenUsed="1"/>
+    <w:lsdException w:name="toc 1" w:uiPriority="39" w:semiHidden="1" w:unhideWhenUsed="1"/>
+    <w:lsdException w:name="toc 2" w:uiPriority="39" w:semiHidden="1" w:unhideWhenUsed="1"/>
+    <w:lsdException w:name="toc 3" w:uiPriority="39" w:semiHidden="1" w:unhideWhenUsed="1"/>
+    <w:lsdException w:name="toc 4" w:uiPriority="39" w:semiHidden="1" w:unhideWhenUsed="1"/>
+    <w:lsdException w:name="toc 5" w:uiPriority="39" w:semiHidden="1" w:unhideWhenUsed="1"/>
+    <w:lsdException w:name="toc 6" w:uiPriority="39" w:semiHidden="1" w:unhideWhenUsed="1"/>
+    <w:lsdException w:name="toc 7" w:uiPriority="39" w:semiHidden="1" w:unhideWhenUsed="1"/>
+    <w:lsdException w:name="toc 8" w:uiPriority="39" w:semiHidden="1" w:unhideWhenUsed="1"/>
+    <w:lsdException w:name="toc 9" w:uiPriority="39" w:semiHidden="1" w:unhideWhenUsed="1"/>
     <w:lsdException w:name="Normal Indent" w:semiHidden="1" w:unhideWhenUsed="1"/>
     <w:lsdException w:name="footnote text" w:semiHidden="1" w:unhideWhenUsed="1"/>
     <w:lsdException w:name="annotation text" w:semiHidden="1" w:unhideWhenUsed="1"/>
     <w:lsdException w:name="header" w:semiHidden="1" w:unhideWhenUsed="1"/>
     <w:lsdException w:name="footer" w:semiHidden="1" w:unhideWhenUsed="1"/>
     <w:lsdException w:name="index heading" w:semiHidden="1" w:unhideWhenUsed="1"/>
-    <w:lsdException w:name="caption" w:semiHidden="1" w:uiPriority="35" w:unhideWhenUsed="1" w:qFormat="1"/>
+    <w:lsdException w:name="caption" w:uiPriority="35" w:semiHidden="1" w:unhideWhenUsed="1" w:qFormat="1"/>
     <w:lsdException w:name="table of figures" w:semiHidden="1" w:unhideWhenUsed="1"/>
     <w:lsdException w:name="envelope address" w:semiHidden="1" w:unhideWhenUsed="1"/>
     <w:lsdException w:name="envelope return" w:semiHidden="1" w:unhideWhenUsed="1"/>
@@ -750,7 +785,7 @@
     <w:lsdException w:name="Title" w:uiPriority="10" w:qFormat="1"/>
     <w:lsdException w:name="Closing" w:semiHidden="1" w:unhideWhenUsed="1"/>
     <w:lsdException w:name="Signature" w:semiHidden="1" w:unhideWhenUsed="1"/>
-    <w:lsdException w:name="Default Paragraph Font" w:semiHidden="1" w:uiPriority="1" w:unhideWhenUsed="1"/>
+    <w:lsdException w:name="Default Paragraph Font" w:uiPriority="1" w:semiHidden="1" w:unhideWhenUsed="1"/>
     <w:lsdException w:name="Body Text" w:semiHidden="1" w:unhideWhenUsed="1"/>
     <w:lsdException w:name="Body Text Indent" w:semiHidden="1" w:unhideWhenUsed="1"/>
     <w:lsdException w:name="List Continue" w:semiHidden="1" w:unhideWhenUsed="1"/>
@@ -950,8 +985,8 @@
     <w:lsdException w:name="Subtle Reference" w:uiPriority="31" w:qFormat="1"/>
     <w:lsdException w:name="Intense Reference" w:uiPriority="32" w:qFormat="1"/>
     <w:lsdException w:name="Book Title" w:uiPriority="33" w:qFormat="1"/>
-    <w:lsdException w:name="Bibliography" w:semiHidden="1" w:uiPriority="37" w:unhideWhenUsed="1"/>
-    <w:lsdException w:name="TOC Heading" w:semiHidden="1" w:uiPriority="39" w:unhideWhenUsed="1" w:qFormat="1"/>
+    <w:lsdException w:name="Bibliography" w:uiPriority="37" w:semiHidden="1" w:unhideWhenUsed="1"/>
+    <w:lsdException w:name="TOC Heading" w:uiPriority="39" w:semiHidden="1" w:unhideWhenUsed="1" w:qFormat="1"/>
     <w:lsdException w:name="Plain Table 1" w:uiPriority="41"/>
     <w:lsdException w:name="Plain Table 2" w:uiPriority="42"/>
     <w:lsdException w:name="Plain Table 3" w:uiPriority="43"/>
@@ -1062,7 +1097,7 @@
     <w:lsdException w:name="Unresolved Mention" w:semiHidden="1" w:unhideWhenUsed="1"/>
     <w:lsdException w:name="Smart Link" w:semiHidden="1" w:unhideWhenUsed="1"/>
   </w:latentStyles>
-  <w:style w:type="paragraph" w:default="1" w:styleId="Normal">
+  <w:style w:type="paragraph" w:styleId="Normal" w:default="1">
     <w:name w:val="Normal"/>
     <w:qFormat/>
   </w:style>
@@ -1177,13 +1212,13 @@
       <w:color w:val="666666"/>
     </w:rPr>
   </w:style>
-  <w:style w:type="character" w:default="1" w:styleId="DefaultParagraphFont">
+  <w:style w:type="character" w:styleId="DefaultParagraphFont" w:default="1">
     <w:name w:val="Default Paragraph Font"/>
     <w:uiPriority w:val="1"/>
     <w:semiHidden/>
     <w:unhideWhenUsed/>
   </w:style>
-  <w:style w:type="table" w:default="1" w:styleId="TableNormal">
+  <w:style w:type="table" w:styleId="TableNormal" w:default="1">
     <w:name w:val="Normal Table"/>
     <w:uiPriority w:val="99"/>
     <w:semiHidden/>
@@ -1198,7 +1233,7 @@
       </w:tblCellMar>
     </w:tblPr>
   </w:style>
-  <w:style w:type="numbering" w:default="1" w:styleId="NoList">
+  <w:style w:type="numbering" w:styleId="NoList" w:default="1">
     <w:name w:val="No List"/>
     <w:uiPriority w:val="99"/>
     <w:semiHidden/>
@@ -1252,7 +1287,7 @@
       <w:szCs w:val="20"/>
     </w:rPr>
   </w:style>
-  <w:style w:type="character" w:customStyle="1" w:styleId="CommentTextChar">
+  <w:style w:type="character" w:styleId="CommentTextChar" w:customStyle="1">
     <w:name w:val="Comment Text Char"/>
     <w:basedOn w:val="DefaultParagraphFont"/>
     <w:link w:val="CommentText"/>

</xml_diff>